<commit_message>
MY change is to spit on you
</commit_message>
<xml_diff>
--- a/Do you know the wa.docx
+++ b/Do you know the wa.docx
@@ -4,10 +4,26 @@
   <w:body>
     <w:p>
       <w:r>
-        <w:t>Do you know the wa?</w:t>
+        <w:t xml:space="preserve">Do you know the </w:t>
+      </w:r>
+      <w:proofErr w:type="spellStart"/>
+      <w:r>
+        <w:t>wa</w:t>
+      </w:r>
+      <w:proofErr w:type="spellEnd"/>
+      <w:r>
+        <w:t>?</w:t>
+      </w:r>
+      <w:r>
+        <w:t xml:space="preserve"> Spit on the </w:t>
+      </w:r>
+      <w:proofErr w:type="spellStart"/>
+      <w:r>
+        <w:t>disbevlier</w:t>
       </w:r>
       <w:bookmarkStart w:id="0" w:name="_GoBack"/>
       <w:bookmarkEnd w:id="0"/>
+      <w:proofErr w:type="spellEnd"/>
     </w:p>
     <w:sectPr>
       <w:pgSz w:w="12240" w:h="15840"/>

</xml_diff>